<commit_message>
ALL SQL and Update Word
Create tables and views in SQL.
Order should be
1. Create table OMBD and upload info
2. Create table TMBD and upload info
3. Create a view

Word document updated with the new logo
</commit_message>
<xml_diff>
--- a/Data Illuminators Project 3.docx
+++ b/Data Illuminators Project 3.docx
@@ -18,18 +18,83 @@
         <w:rPr>
           <w:b/>
           <w:bCs/>
+          <w:noProof/>
           <w:sz w:val="32"/>
           <w:szCs w:val="32"/>
           <w:u w:val="single"/>
           <w:lang w:val="en-ZA"/>
         </w:rPr>
+        <w:drawing>
+          <wp:inline distT="0" distB="0" distL="0" distR="0" wp14:anchorId="4D2851DA" wp14:editId="462D34D5">
+            <wp:extent cx="2867771" cy="2253161"/>
+            <wp:effectExtent l="0" t="0" r="0" b="0"/>
+            <wp:docPr id="2" name="Picture 2" descr="Logo, company name&#10;&#10;Description automatically generated"/>
+            <wp:cNvGraphicFramePr>
+              <a:graphicFrameLocks xmlns:a="http://schemas.openxmlformats.org/drawingml/2006/main" noChangeAspect="1"/>
+            </wp:cNvGraphicFramePr>
+            <a:graphic xmlns:a="http://schemas.openxmlformats.org/drawingml/2006/main">
+              <a:graphicData uri="http://schemas.openxmlformats.org/drawingml/2006/picture">
+                <pic:pic xmlns:pic="http://schemas.openxmlformats.org/drawingml/2006/picture">
+                  <pic:nvPicPr>
+                    <pic:cNvPr id="2" name="Picture 2" descr="Logo, company name&#10;&#10;Description automatically generated"/>
+                    <pic:cNvPicPr/>
+                  </pic:nvPicPr>
+                  <pic:blipFill>
+                    <a:blip r:embed="rId5" cstate="print">
+                      <a:extLst>
+                        <a:ext uri="{28A0092B-C50C-407E-A947-70E740481C1C}">
+                          <a14:useLocalDpi xmlns:a14="http://schemas.microsoft.com/office/drawing/2010/main" val="0"/>
+                        </a:ext>
+                      </a:extLst>
+                    </a:blip>
+                    <a:stretch>
+                      <a:fillRect/>
+                    </a:stretch>
+                  </pic:blipFill>
+                  <pic:spPr>
+                    <a:xfrm>
+                      <a:off x="0" y="0"/>
+                      <a:ext cx="2909439" cy="2285899"/>
+                    </a:xfrm>
+                    <a:prstGeom prst="rect">
+                      <a:avLst/>
+                    </a:prstGeom>
+                  </pic:spPr>
+                </pic:pic>
+              </a:graphicData>
+            </a:graphic>
+          </wp:inline>
+        </w:drawing>
+      </w:r>
+    </w:p>
+    <w:p>
+      <w:pPr>
+        <w:jc w:val="center"/>
+        <w:rPr>
+          <w:b/>
+          <w:bCs/>
+          <w:sz w:val="32"/>
+          <w:szCs w:val="32"/>
+          <w:u w:val="single"/>
+          <w:lang w:val="en-ZA"/>
+        </w:rPr>
+      </w:pPr>
+      <w:r>
+        <w:rPr>
+          <w:b/>
+          <w:bCs/>
+          <w:sz w:val="32"/>
+          <w:szCs w:val="32"/>
+          <w:u w:val="single"/>
+          <w:lang w:val="en-ZA"/>
+        </w:rPr>
         <w:t>Data Illuminators Project 3</w:t>
       </w:r>
     </w:p>
     <w:p>
       <w:pPr>
         <w:pStyle w:val="NoSpacing"/>
-        <w:jc w:val="center"/>
+        <w:jc w:val="right"/>
       </w:pPr>
       <w:r>
         <w:t>Daniel Marquez</w:t>
@@ -38,7 +103,7 @@
     <w:p>
       <w:pPr>
         <w:pStyle w:val="NoSpacing"/>
-        <w:jc w:val="center"/>
+        <w:jc w:val="right"/>
       </w:pPr>
       <w:r>
         <w:t>Diana Cao</w:t>
@@ -47,7 +112,7 @@
     <w:p>
       <w:pPr>
         <w:pStyle w:val="NoSpacing"/>
-        <w:jc w:val="center"/>
+        <w:jc w:val="right"/>
       </w:pPr>
       <w:r>
         <w:t>Kevin Mosweu</w:t>
@@ -56,7 +121,7 @@
     <w:p>
       <w:pPr>
         <w:pStyle w:val="NoSpacing"/>
-        <w:jc w:val="center"/>
+        <w:jc w:val="right"/>
       </w:pPr>
       <w:proofErr w:type="spellStart"/>
       <w:r>
@@ -485,6 +550,7 @@
         </w:numPr>
       </w:pPr>
       <w:r>
+        <w:lastRenderedPageBreak/>
         <w:t>Treemap chart of movies by genre</w:t>
       </w:r>
     </w:p>
@@ -614,7 +680,6 @@
         <w:rPr>
           <w:noProof/>
         </w:rPr>
-        <w:lastRenderedPageBreak/>
         <w:drawing>
           <wp:inline distT="0" distB="0" distL="0" distR="0" wp14:anchorId="308EDD8C" wp14:editId="45861E76">
             <wp:extent cx="5943600" cy="4194810"/>
@@ -633,7 +698,7 @@
                     </pic:cNvPicPr>
                   </pic:nvPicPr>
                   <pic:blipFill>
-                    <a:blip r:embed="rId5" cstate="print">
+                    <a:blip r:embed="rId6" cstate="print">
                       <a:extLst>
                         <a:ext uri="{28A0092B-C50C-407E-A947-70E740481C1C}">
                           <a14:useLocalDpi xmlns:a14="http://schemas.microsoft.com/office/drawing/2010/main" val="0"/>

</xml_diff>